<commit_message>
add deemed date of service
</commit_message>
<xml_diff>
--- a/docker/docmosis/templates/CV-UNS-COS-ENG-0001.docx
+++ b/docker/docmosis/templates/CV-UNS-COS-ENG-0001.docx
@@ -447,27 +447,7 @@
                 <w:sz w:val="20"/>
                 <w:szCs w:val="20"/>
               </w:rPr>
-              <w:t>defenda</w:t>
-            </w:r>
-            <w:bookmarkStart w:id="0" w:name="_GoBack"/>
-            <w:r>
-              <w:rPr>
-                <w:rFonts w:ascii="GDSTransportWebsite" w:hAnsi="GDSTransportWebsite"/>
-                <w:color w:val="60686D"/>
-                <w:sz w:val="20"/>
-                <w:szCs w:val="20"/>
-              </w:rPr>
-              <w:t>n</w:t>
-            </w:r>
-            <w:bookmarkEnd w:id="0"/>
-            <w:r>
-              <w:rPr>
-                <w:rFonts w:ascii="GDSTransportWebsite" w:hAnsi="GDSTransportWebsite"/>
-                <w:color w:val="60686D"/>
-                <w:sz w:val="20"/>
-                <w:szCs w:val="20"/>
-              </w:rPr>
-              <w:t>tReference</w:t>
+              <w:t>defendantReference</w:t>
             </w:r>
             <w:proofErr w:type="spellEnd"/>
             <w:r>
@@ -556,7 +536,7 @@
                 <w:sz w:val="20"/>
                 <w:szCs w:val="20"/>
               </w:rPr>
-              <w:t>issueDate</w:t>
+              <w:t>dateServed</w:t>
             </w:r>
             <w:proofErr w:type="spellEnd"/>
             <w:r>
@@ -668,7 +648,6 @@
               </w:rPr>
               <w:t>(</w:t>
             </w:r>
-            <w:proofErr w:type="spellStart"/>
             <w:r>
               <w:rPr>
                 <w:rFonts w:ascii="GDSTransportWebsite" w:eastAsia="Times New Roman" w:hAnsi="GDSTransportWebsite" w:cs="Times New Roman"/>
@@ -676,9 +655,10 @@
                 <w:sz w:val="20"/>
                 <w:szCs w:val="20"/>
               </w:rPr>
-              <w:t>submittedOn</w:t>
-            </w:r>
-            <w:proofErr w:type="spellEnd"/>
+              <w:t>deemedDateOfService</w:t>
+            </w:r>
+            <w:bookmarkStart w:id="0" w:name="_GoBack"/>
+            <w:bookmarkEnd w:id="0"/>
             <w:r>
               <w:rPr>
                 <w:rFonts w:ascii="GDSTransportWebsite" w:eastAsia="Times New Roman" w:hAnsi="GDSTransportWebsite" w:cs="Times New Roman"/>
@@ -6975,7 +6955,7 @@
 </file>
 
 <file path=customXml/itemProps1.xml><?xml version="1.0" encoding="utf-8"?>
-<ds:datastoreItem xmlns:ds="http://schemas.openxmlformats.org/officeDocument/2006/customXml" ds:itemID="{B2BF5908-521B-9F40-BB74-6DF1664D9E74}">
+<ds:datastoreItem xmlns:ds="http://schemas.openxmlformats.org/officeDocument/2006/customXml" ds:itemID="{FCCDA125-7341-1A46-862D-296BEF40D983}">
   <ds:schemaRefs>
     <ds:schemaRef ds:uri="http://schemas.openxmlformats.org/officeDocument/2006/bibliography"/>
   </ds:schemaRefs>

</xml_diff>

<commit_message>
Move Other document at the end of list on pdf
</commit_message>
<xml_diff>
--- a/docker/docmosis/templates/CV-UNS-COS-ENG-0001.docx
+++ b/docker/docmosis/templates/CV-UNS-COS-ENG-0001.docx
@@ -648,6 +648,7 @@
               </w:rPr>
               <w:t>(</w:t>
             </w:r>
+            <w:proofErr w:type="spellStart"/>
             <w:r>
               <w:rPr>
                 <w:rFonts w:ascii="GDSTransportWebsite" w:eastAsia="Times New Roman" w:hAnsi="GDSTransportWebsite" w:cs="Times New Roman"/>
@@ -657,8 +658,7 @@
               </w:rPr>
               <w:t>deemedDateOfService</w:t>
             </w:r>
-            <w:bookmarkStart w:id="0" w:name="_GoBack"/>
-            <w:bookmarkEnd w:id="0"/>
+            <w:proofErr w:type="spellEnd"/>
             <w:r>
               <w:rPr>
                 <w:rFonts w:ascii="GDSTransportWebsite" w:eastAsia="Times New Roman" w:hAnsi="GDSTransportWebsite" w:cs="Times New Roman"/>
@@ -737,22 +737,13 @@
     </w:p>
     <w:tbl>
       <w:tblPr>
-        <w:tblStyle w:val="TableGrid"/>
         <w:tblW w:w="10025" w:type="dxa"/>
-        <w:tblBorders>
-          <w:top w:val="none" w:sz="0" w:space="0" w:color="auto"/>
-          <w:left w:val="none" w:sz="0" w:space="0" w:color="auto"/>
-          <w:bottom w:val="none" w:sz="0" w:space="0" w:color="auto"/>
-          <w:right w:val="none" w:sz="0" w:space="0" w:color="auto"/>
-          <w:insideH w:val="none" w:sz="0" w:space="0" w:color="auto"/>
-          <w:insideV w:val="none" w:sz="0" w:space="0" w:color="auto"/>
-        </w:tblBorders>
         <w:tblLayout w:type="fixed"/>
         <w:tblLook w:val="04A0" w:firstRow="1" w:lastRow="0" w:firstColumn="1" w:lastColumn="0" w:noHBand="0" w:noVBand="1"/>
       </w:tblPr>
       <w:tblGrid>
-        <w:gridCol w:w="3539"/>
-        <w:gridCol w:w="6486"/>
+        <w:gridCol w:w="3681"/>
+        <w:gridCol w:w="6344"/>
       </w:tblGrid>
       <w:tr>
         <w:trPr>
@@ -760,7 +751,7 @@
         </w:trPr>
         <w:tc>
           <w:tcPr>
-            <w:tcW w:w="3539" w:type="dxa"/>
+            <w:tcW w:w="3681" w:type="dxa"/>
           </w:tcPr>
           <w:p>
             <w:pPr>
@@ -777,11 +768,13 @@
               </w:rPr>
               <w:t>Name</w:t>
             </w:r>
+            <w:bookmarkStart w:id="0" w:name="_GoBack"/>
+            <w:bookmarkEnd w:id="0"/>
           </w:p>
         </w:tc>
         <w:tc>
           <w:tcPr>
-            <w:tcW w:w="6486" w:type="dxa"/>
+            <w:tcW w:w="6344" w:type="dxa"/>
           </w:tcPr>
           <w:p>
             <w:pPr>
@@ -843,16 +836,7 @@
     </w:p>
     <w:tbl>
       <w:tblPr>
-        <w:tblStyle w:val="TableGrid"/>
         <w:tblW w:w="10025" w:type="dxa"/>
-        <w:tblBorders>
-          <w:top w:val="none" w:sz="0" w:space="0" w:color="auto"/>
-          <w:left w:val="none" w:sz="0" w:space="0" w:color="auto"/>
-          <w:bottom w:val="none" w:sz="0" w:space="0" w:color="auto"/>
-          <w:right w:val="none" w:sz="0" w:space="0" w:color="auto"/>
-          <w:insideH w:val="none" w:sz="0" w:space="0" w:color="auto"/>
-          <w:insideV w:val="none" w:sz="0" w:space="0" w:color="auto"/>
-        </w:tblBorders>
         <w:tblLayout w:type="fixed"/>
         <w:tblLook w:val="04A0" w:firstRow="1" w:lastRow="0" w:firstColumn="1" w:lastColumn="0" w:noHBand="0" w:noVBand="1"/>
       </w:tblPr>
@@ -1827,16 +1811,7 @@
     </w:p>
     <w:tbl>
       <w:tblPr>
-        <w:tblStyle w:val="TableGrid"/>
         <w:tblW w:w="10060" w:type="dxa"/>
-        <w:tblBorders>
-          <w:top w:val="none" w:sz="0" w:space="0" w:color="auto"/>
-          <w:left w:val="none" w:sz="0" w:space="0" w:color="auto"/>
-          <w:bottom w:val="none" w:sz="0" w:space="0" w:color="auto"/>
-          <w:right w:val="none" w:sz="0" w:space="0" w:color="auto"/>
-          <w:insideH w:val="none" w:sz="0" w:space="0" w:color="auto"/>
-          <w:insideV w:val="none" w:sz="0" w:space="0" w:color="auto"/>
-        </w:tblBorders>
         <w:tblLayout w:type="fixed"/>
         <w:tblLook w:val="04A0" w:firstRow="1" w:lastRow="0" w:firstColumn="1" w:lastColumn="0" w:noHBand="0" w:noVBand="1"/>
       </w:tblPr>
@@ -2087,22 +2062,13 @@
     </w:p>
     <w:tbl>
       <w:tblPr>
-        <w:tblStyle w:val="TableGrid"/>
         <w:tblW w:w="10060" w:type="dxa"/>
-        <w:tblBorders>
-          <w:top w:val="none" w:sz="0" w:space="0" w:color="auto"/>
-          <w:left w:val="none" w:sz="0" w:space="0" w:color="auto"/>
-          <w:bottom w:val="none" w:sz="0" w:space="0" w:color="auto"/>
-          <w:right w:val="none" w:sz="0" w:space="0" w:color="auto"/>
-          <w:insideH w:val="none" w:sz="0" w:space="0" w:color="auto"/>
-          <w:insideV w:val="none" w:sz="0" w:space="0" w:color="auto"/>
-        </w:tblBorders>
         <w:tblLayout w:type="fixed"/>
         <w:tblLook w:val="04A0" w:firstRow="1" w:lastRow="0" w:firstColumn="1" w:lastColumn="0" w:noHBand="0" w:noVBand="1"/>
       </w:tblPr>
       <w:tblGrid>
-        <w:gridCol w:w="3114"/>
-        <w:gridCol w:w="6946"/>
+        <w:gridCol w:w="3681"/>
+        <w:gridCol w:w="6379"/>
       </w:tblGrid>
       <w:tr>
         <w:trPr>
@@ -2156,7 +2122,7 @@
         </w:trPr>
         <w:tc>
           <w:tcPr>
-            <w:tcW w:w="3114" w:type="dxa"/>
+            <w:tcW w:w="3681" w:type="dxa"/>
           </w:tcPr>
           <w:p>
             <w:pPr>
@@ -2175,7 +2141,7 @@
         </w:tc>
         <w:tc>
           <w:tcPr>
-            <w:tcW w:w="6946" w:type="dxa"/>
+            <w:tcW w:w="6379" w:type="dxa"/>
           </w:tcPr>
           <w:p>
             <w:pPr>
@@ -2202,7 +2168,7 @@
         </w:trPr>
         <w:tc>
           <w:tcPr>
-            <w:tcW w:w="3114" w:type="dxa"/>
+            <w:tcW w:w="3681" w:type="dxa"/>
           </w:tcPr>
           <w:p>
             <w:pPr>
@@ -2221,7 +2187,7 @@
         </w:tc>
         <w:tc>
           <w:tcPr>
-            <w:tcW w:w="6946" w:type="dxa"/>
+            <w:tcW w:w="6379" w:type="dxa"/>
           </w:tcPr>
           <w:p>
             <w:pPr>
@@ -2264,7 +2230,7 @@
         </w:trPr>
         <w:tc>
           <w:tcPr>
-            <w:tcW w:w="3114" w:type="dxa"/>
+            <w:tcW w:w="3681" w:type="dxa"/>
           </w:tcPr>
           <w:p>
             <w:pPr>
@@ -2283,7 +2249,7 @@
         </w:tc>
         <w:tc>
           <w:tcPr>
-            <w:tcW w:w="6946" w:type="dxa"/>
+            <w:tcW w:w="6379" w:type="dxa"/>
           </w:tcPr>
           <w:p>
             <w:pPr>
@@ -6265,7 +6231,6 @@
   <w:style w:type="table" w:default="1" w:styleId="TableNormal">
     <w:name w:val="Normal Table"/>
     <w:uiPriority w:val="99"/>
-    <w:semiHidden/>
     <w:unhideWhenUsed/>
     <w:tblPr>
       <w:tblInd w:w="0" w:type="dxa"/>
@@ -6955,7 +6920,7 @@
 </file>
 
 <file path=customXml/itemProps1.xml><?xml version="1.0" encoding="utf-8"?>
-<ds:datastoreItem xmlns:ds="http://schemas.openxmlformats.org/officeDocument/2006/customXml" ds:itemID="{FCCDA125-7341-1A46-862D-296BEF40D983}">
+<ds:datastoreItem xmlns:ds="http://schemas.openxmlformats.org/officeDocument/2006/customXml" ds:itemID="{74A0ED9E-3F63-AB41-89D5-B64AB058BFFA}">
   <ds:schemaRefs>
     <ds:schemaRef ds:uri="http://schemas.openxmlformats.org/officeDocument/2006/bibliography"/>
   </ds:schemaRefs>

</xml_diff>

<commit_message>
Add additional field in COS document
</commit_message>
<xml_diff>
--- a/docker/docmosis/templates/CV-UNS-COS-ENG-0001.docx
+++ b/docker/docmosis/templates/CV-UNS-COS-ENG-0001.docx
@@ -509,9 +509,20 @@
                 <w:sz w:val="20"/>
                 <w:szCs w:val="20"/>
               </w:rPr>
-              <w:t>: &lt;&lt;{</w:t>
+              <w:t>: &lt;</w:t>
+            </w:r>
+            <w:proofErr w:type="gramStart"/>
+            <w:r>
+              <w:rPr>
+                <w:rFonts w:ascii="GDSTransportWebsite" w:eastAsia="Times New Roman" w:hAnsi="GDSTransportWebsite" w:cs="Times New Roman"/>
+                <w:color w:val="60686D"/>
+                <w:sz w:val="20"/>
+                <w:szCs w:val="20"/>
+              </w:rPr>
+              <w:t>&lt;{</w:t>
             </w:r>
             <w:proofErr w:type="spellStart"/>
+            <w:proofErr w:type="gramEnd"/>
             <w:r>
               <w:rPr>
                 <w:rFonts w:ascii="GDSTransportWebsite" w:eastAsia="Times New Roman" w:hAnsi="GDSTransportWebsite" w:cs="Times New Roman"/>
@@ -618,9 +629,20 @@
                 <w:sz w:val="20"/>
                 <w:szCs w:val="20"/>
               </w:rPr>
-              <w:t>: &lt;&lt;{</w:t>
+              <w:t>: &lt;</w:t>
+            </w:r>
+            <w:proofErr w:type="gramStart"/>
+            <w:r>
+              <w:rPr>
+                <w:rFonts w:ascii="GDSTransportWebsite" w:eastAsia="Times New Roman" w:hAnsi="GDSTransportWebsite" w:cs="Times New Roman"/>
+                <w:color w:val="60686D"/>
+                <w:sz w:val="20"/>
+                <w:szCs w:val="20"/>
+              </w:rPr>
+              <w:t>&lt;{</w:t>
             </w:r>
             <w:proofErr w:type="spellStart"/>
+            <w:proofErr w:type="gramEnd"/>
             <w:r>
               <w:rPr>
                 <w:rFonts w:ascii="GDSTransportWebsite" w:eastAsia="Times New Roman" w:hAnsi="GDSTransportWebsite" w:cs="Times New Roman"/>
@@ -1085,14 +1107,30 @@
                 <w:rFonts w:ascii="GDSTransportWebsite" w:hAnsi="GDSTransportWebsite"/>
                 <w:color w:val="0A0A0A"/>
               </w:rPr>
-              <w:t xml:space="preserve"> cs_{ </w:t>
-            </w:r>
-            <w:r>
-              <w:rPr>
-                <w:rFonts w:ascii="GDSTransportWebsite" w:hAnsi="GDSTransportWebsite"/>
-                <w:color w:val="0A0A0A"/>
-              </w:rPr>
-              <w:t>! isBlank(</w:t>
+              <w:t xml:space="preserve"> cs</w:t>
+            </w:r>
+            <w:proofErr w:type="gramStart"/>
+            <w:r>
+              <w:rPr>
+                <w:rFonts w:ascii="GDSTransportWebsite" w:hAnsi="GDSTransportWebsite"/>
+                <w:color w:val="0A0A0A"/>
+              </w:rPr>
+              <w:t xml:space="preserve">_{ </w:t>
+            </w:r>
+            <w:r>
+              <w:rPr>
+                <w:rFonts w:ascii="GDSTransportWebsite" w:hAnsi="GDSTransportWebsite"/>
+                <w:color w:val="0A0A0A"/>
+              </w:rPr>
+              <w:t>!</w:t>
+            </w:r>
+            <w:proofErr w:type="gramEnd"/>
+            <w:r>
+              <w:rPr>
+                <w:rFonts w:ascii="GDSTransportWebsite" w:hAnsi="GDSTransportWebsite"/>
+                <w:color w:val="0A0A0A"/>
+              </w:rPr>
+              <w:t xml:space="preserve"> isBlank(</w:t>
             </w:r>
             <w:r>
               <w:rPr>
@@ -1259,6 +1297,7 @@
               </w:rPr>
               <w:t xml:space="preserve">&lt;&lt; </w:t>
             </w:r>
+            <w:proofErr w:type="gramStart"/>
             <w:r>
               <w:rPr>
                 <w:rFonts w:ascii="GDSTransportWebsite" w:hAnsi="GDSTransportWebsite"/>
@@ -1285,7 +1324,15 @@
                 <w:rFonts w:ascii="GDSTransportWebsite" w:hAnsi="GDSTransportWebsite"/>
                 <w:color w:val="0A0A0A"/>
               </w:rPr>
-              <w:t xml:space="preserve">ddress.AddressLine2&gt;&gt;&lt;&lt;es_&gt;&gt;&lt;&lt;cs_{ </w:t>
+              <w:t>ddress.AddressLine</w:t>
+            </w:r>
+            <w:proofErr w:type="gramEnd"/>
+            <w:r>
+              <w:rPr>
+                <w:rFonts w:ascii="GDSTransportWebsite" w:hAnsi="GDSTransportWebsite"/>
+                <w:color w:val="0A0A0A"/>
+              </w:rPr>
+              <w:t xml:space="preserve">2&gt;&gt;&lt;&lt;es_&gt;&gt;&lt;&lt;cs_{ </w:t>
             </w:r>
             <w:r>
               <w:rPr>
@@ -1368,6 +1415,7 @@
               </w:rPr>
               <w:t xml:space="preserve">&lt;&lt; </w:t>
             </w:r>
+            <w:proofErr w:type="gramStart"/>
             <w:r>
               <w:rPr>
                 <w:rFonts w:ascii="GDSTransportWebsite" w:hAnsi="GDSTransportWebsite"/>
@@ -1394,7 +1442,15 @@
                 <w:rFonts w:ascii="GDSTransportWebsite" w:hAnsi="GDSTransportWebsite"/>
                 <w:color w:val="0A0A0A"/>
               </w:rPr>
-              <w:t xml:space="preserve">ddress.AddressLine3&gt;&gt;&lt;&lt;es_&gt;&gt;&lt;&lt;cs_{ </w:t>
+              <w:t>ddress.AddressLine</w:t>
+            </w:r>
+            <w:proofErr w:type="gramEnd"/>
+            <w:r>
+              <w:rPr>
+                <w:rFonts w:ascii="GDSTransportWebsite" w:hAnsi="GDSTransportWebsite"/>
+                <w:color w:val="0A0A0A"/>
+              </w:rPr>
+              <w:t xml:space="preserve">3&gt;&gt;&lt;&lt;es_&gt;&gt;&lt;&lt;cs_{ </w:t>
             </w:r>
             <w:r>
               <w:rPr>
@@ -1480,6 +1536,7 @@
               <w:t xml:space="preserve">&lt;&lt; </w:t>
             </w:r>
             <w:proofErr w:type="spellStart"/>
+            <w:proofErr w:type="gramStart"/>
             <w:r>
               <w:rPr>
                 <w:rFonts w:ascii="GDSTransportWebsite" w:hAnsi="GDSTransportWebsite"/>
@@ -1509,6 +1566,7 @@
               <w:t>ddress.PostTown</w:t>
             </w:r>
             <w:proofErr w:type="spellEnd"/>
+            <w:proofErr w:type="gramEnd"/>
             <w:r>
               <w:rPr>
                 <w:rFonts w:ascii="GDSTransportWebsite" w:hAnsi="GDSTransportWebsite"/>
@@ -1533,6 +1591,7 @@
               <w:t xml:space="preserve">&lt;&lt; </w:t>
             </w:r>
             <w:proofErr w:type="spellStart"/>
+            <w:proofErr w:type="gramStart"/>
             <w:r>
               <w:rPr>
                 <w:rFonts w:ascii="GDSTransportWebsite" w:hAnsi="GDSTransportWebsite"/>
@@ -1562,6 +1621,7 @@
               <w:t>ddress.PostCode</w:t>
             </w:r>
             <w:proofErr w:type="spellEnd"/>
+            <w:proofErr w:type="gramEnd"/>
             <w:r>
               <w:rPr>
                 <w:rFonts w:ascii="GDSTransportWebsite" w:hAnsi="GDSTransportWebsite"/>
@@ -1668,6 +1728,7 @@
               <w:t xml:space="preserve"> </w:t>
             </w:r>
             <w:proofErr w:type="spellStart"/>
+            <w:proofErr w:type="gramStart"/>
             <w:r>
               <w:rPr>
                 <w:rFonts w:ascii="GDSTransportWebsite" w:hAnsi="GDSTransportWebsite"/>
@@ -1697,6 +1758,7 @@
               <w:t>ddress.Country</w:t>
             </w:r>
             <w:proofErr w:type="spellEnd"/>
+            <w:proofErr w:type="gramEnd"/>
             <w:r>
               <w:rPr>
                 <w:rFonts w:ascii="GDSTransportWebsite" w:hAnsi="GDSTransportWebsite"/>
@@ -1905,6 +1967,76 @@
               </w:rPr>
               <w:t>&gt;&gt;</w:t>
             </w:r>
+          </w:p>
+        </w:tc>
+      </w:tr>
+      <w:tr>
+        <w:trPr>
+          <w:trHeight w:val="680"/>
+        </w:trPr>
+        <w:tc>
+          <w:tcPr>
+            <w:tcW w:w="3681" w:type="dxa"/>
+          </w:tcPr>
+          <w:p>
+            <w:pPr>
+              <w:pStyle w:val="NormalWeb"/>
+              <w:spacing w:before="80" w:beforeAutospacing="0" w:after="80" w:afterAutospacing="0"/>
+              <w:rPr>
+                <w:rFonts w:ascii="GDSTransportWebsite" w:hAnsi="GDSTransportWebsite"/>
+                <w:b/>
+                <w:bCs/>
+                <w:color w:val="0A0A0A"/>
+                <w:shd w:val="clear" w:color="auto" w:fill="FFFFFF"/>
+              </w:rPr>
+            </w:pPr>
+            <w:r>
+              <w:rPr>
+                <w:rFonts w:ascii="GDSTransportWebsite" w:hAnsi="GDSTransportWebsite"/>
+                <w:b/>
+                <w:bCs/>
+                <w:color w:val="0A0A0A"/>
+                <w:shd w:val="clear" w:color="auto" w:fill="FFFFFF"/>
+              </w:rPr>
+              <w:t>On whom did you serve</w:t>
+            </w:r>
+          </w:p>
+        </w:tc>
+        <w:tc>
+          <w:tcPr>
+            <w:tcW w:w="6379" w:type="dxa"/>
+          </w:tcPr>
+          <w:p>
+            <w:pPr>
+              <w:spacing w:before="40" w:after="40"/>
+              <w:rPr>
+                <w:rFonts w:ascii="GDSTransportWebsite" w:hAnsi="GDSTransportWebsite"/>
+                <w:color w:val="0A0A0A"/>
+              </w:rPr>
+            </w:pPr>
+            <w:r>
+              <w:rPr>
+                <w:rFonts w:ascii="GDSTransportWebsite" w:hAnsi="GDSTransportWebsite"/>
+                <w:color w:val="0A0A0A"/>
+              </w:rPr>
+              <w:t>&lt;&lt;</w:t>
+            </w:r>
+            <w:r>
+              <w:rPr>
+                <w:rFonts w:ascii="GDSTransportWebsite" w:hAnsi="GDSTransportWebsite"/>
+                <w:color w:val="0A0A0A"/>
+              </w:rPr>
+              <w:t>onWhomServed</w:t>
+            </w:r>
+            <w:r>
+              <w:rPr>
+                <w:rFonts w:ascii="GDSTransportWebsite" w:hAnsi="GDSTransportWebsite"/>
+                <w:color w:val="0A0A0A"/>
+              </w:rPr>
+              <w:t>&gt;&gt;</w:t>
+            </w:r>
+            <w:bookmarkStart w:id="0" w:name="_GoBack"/>
+            <w:bookmarkEnd w:id="0"/>
           </w:p>
         </w:tc>
       </w:tr>
@@ -6871,7 +7003,7 @@
 </file>
 
 <file path=customXml/itemProps1.xml><?xml version="1.0" encoding="utf-8"?>
-<ds:datastoreItem xmlns:ds="http://schemas.openxmlformats.org/officeDocument/2006/customXml" ds:itemID="{74A0ED9E-3F63-AB41-89D5-B64AB058BFFA}">
+<ds:datastoreItem xmlns:ds="http://schemas.openxmlformats.org/officeDocument/2006/customXml" ds:itemID="{9D634AAF-B341-9644-A7F8-6FA54ED8E78B}">
   <ds:schemaRefs>
     <ds:schemaRef ds:uri="http://schemas.openxmlformats.org/officeDocument/2006/bibliography"/>
   </ds:schemaRefs>

</xml_diff>

<commit_message>
add conditional to display the question only if asked
</commit_message>
<xml_diff>
--- a/docker/docmosis/templates/CV-UNS-COS-ENG-0001.docx
+++ b/docker/docmosis/templates/CV-UNS-COS-ENG-0001.docx
@@ -1868,9 +1868,8 @@
             <w:pPr>
               <w:spacing w:before="40" w:after="40"/>
               <w:rPr>
-                <w:rFonts w:ascii="Arial" w:hAnsi="Arial" w:cs="Arial"/>
-                <w:sz w:val="22"/>
-                <w:szCs w:val="22"/>
+                <w:rFonts w:ascii="GDSTransportWebsite" w:hAnsi="GDSTransportWebsite"/>
+                <w:color w:val="0A0A0A"/>
               </w:rPr>
             </w:pPr>
             <w:r>
@@ -1913,8 +1912,6 @@
               <w:spacing w:before="80" w:beforeAutospacing="0" w:after="80" w:afterAutospacing="0"/>
               <w:rPr>
                 <w:rFonts w:ascii="GDSTransportWebsite" w:hAnsi="GDSTransportWebsite"/>
-                <w:b/>
-                <w:bCs/>
                 <w:color w:val="0A0A0A"/>
                 <w:shd w:val="clear" w:color="auto" w:fill="FFFFFF"/>
               </w:rPr>
@@ -1922,12 +1919,74 @@
             <w:r>
               <w:rPr>
                 <w:rFonts w:ascii="GDSTransportWebsite" w:hAnsi="GDSTransportWebsite"/>
-                <w:b/>
-                <w:bCs/>
                 <w:color w:val="0A0A0A"/>
                 <w:shd w:val="clear" w:color="auto" w:fill="FFFFFF"/>
               </w:rPr>
-              <w:t>Where you served</w:t>
+              <w:t>&lt;&lt;</w:t>
+            </w:r>
+            <w:proofErr w:type="spellStart"/>
+            <w:r>
+              <w:rPr>
+                <w:rFonts w:ascii="GDSTransportWebsite" w:hAnsi="GDSTransportWebsite"/>
+                <w:color w:val="0A0A0A"/>
+                <w:shd w:val="clear" w:color="auto" w:fill="FFFFFF"/>
+              </w:rPr>
+              <w:t>cr</w:t>
+            </w:r>
+            <w:proofErr w:type="spellEnd"/>
+            <w:r>
+              <w:rPr>
+                <w:rFonts w:ascii="GDSTransportWebsite" w:hAnsi="GDSTransportWebsite"/>
+                <w:color w:val="0A0A0A"/>
+                <w:shd w:val="clear" w:color="auto" w:fill="FFFFFF"/>
+              </w:rPr>
+              <w:t>_</w:t>
+            </w:r>
+            <w:proofErr w:type="gramStart"/>
+            <w:r>
+              <w:rPr>
+                <w:rFonts w:ascii="GDSTransportWebsite" w:hAnsi="GDSTransportWebsite"/>
+                <w:color w:val="0A0A0A"/>
+                <w:shd w:val="clear" w:color="auto" w:fill="FFFFFF"/>
+              </w:rPr>
+              <w:t>{!</w:t>
+            </w:r>
+            <w:proofErr w:type="spellStart"/>
+            <w:r>
+              <w:rPr>
+                <w:rFonts w:ascii="GDSTransportWebsite" w:hAnsi="GDSTransportWebsite"/>
+                <w:color w:val="0A0A0A"/>
+                <w:shd w:val="clear" w:color="auto" w:fill="FFFFFF"/>
+              </w:rPr>
+              <w:t>isBlank</w:t>
+            </w:r>
+            <w:proofErr w:type="spellEnd"/>
+            <w:proofErr w:type="gramEnd"/>
+            <w:r>
+              <w:rPr>
+                <w:rFonts w:ascii="GDSTransportWebsite" w:hAnsi="GDSTransportWebsite"/>
+                <w:color w:val="0A0A0A"/>
+                <w:shd w:val="clear" w:color="auto" w:fill="FFFFFF"/>
+              </w:rPr>
+              <w:t>(</w:t>
+            </w:r>
+            <w:proofErr w:type="spellStart"/>
+            <w:r>
+              <w:rPr>
+                <w:rFonts w:ascii="GDSTransportWebsite" w:hAnsi="GDSTransportWebsite"/>
+                <w:color w:val="0A0A0A"/>
+                <w:shd w:val="clear" w:color="auto" w:fill="FFFFFF"/>
+              </w:rPr>
+              <w:t>servedLocation</w:t>
+            </w:r>
+            <w:proofErr w:type="spellEnd"/>
+            <w:r>
+              <w:rPr>
+                <w:rFonts w:ascii="GDSTransportWebsite" w:hAnsi="GDSTransportWebsite"/>
+                <w:color w:val="0A0A0A"/>
+                <w:shd w:val="clear" w:color="auto" w:fill="FFFFFF"/>
+              </w:rPr>
+              <w:t>)}&gt;&gt;</w:t>
             </w:r>
           </w:p>
         </w:tc>
@@ -1939,34 +1998,10 @@
             <w:pPr>
               <w:spacing w:before="40" w:after="40"/>
               <w:rPr>
-                <w:rFonts w:ascii="Arial" w:hAnsi="Arial" w:cs="Arial"/>
-                <w:sz w:val="22"/>
-                <w:szCs w:val="22"/>
+                <w:rFonts w:ascii="GDSTransportWebsite" w:hAnsi="GDSTransportWebsite"/>
+                <w:color w:val="0A0A0A"/>
               </w:rPr>
             </w:pPr>
-            <w:r>
-              <w:rPr>
-                <w:rFonts w:ascii="GDSTransportWebsite" w:hAnsi="GDSTransportWebsite"/>
-                <w:color w:val="0A0A0A"/>
-              </w:rPr>
-              <w:t>&lt;&lt;</w:t>
-            </w:r>
-            <w:proofErr w:type="spellStart"/>
-            <w:r>
-              <w:rPr>
-                <w:rFonts w:ascii="GDSTransportWebsite" w:hAnsi="GDSTransportWebsite"/>
-                <w:color w:val="0A0A0A"/>
-              </w:rPr>
-              <w:t>servedLocation</w:t>
-            </w:r>
-            <w:proofErr w:type="spellEnd"/>
-            <w:r>
-              <w:rPr>
-                <w:rFonts w:ascii="GDSTransportWebsite" w:hAnsi="GDSTransportWebsite"/>
-                <w:color w:val="0A0A0A"/>
-              </w:rPr>
-              <w:t>&gt;&gt;</w:t>
-            </w:r>
           </w:p>
         </w:tc>
       </w:tr>
@@ -1998,7 +2033,7 @@
                 <w:color w:val="0A0A0A"/>
                 <w:shd w:val="clear" w:color="auto" w:fill="FFFFFF"/>
               </w:rPr>
-              <w:t>On whom did you serve</w:t>
+              <w:t>Where you served</w:t>
             </w:r>
           </w:p>
         </w:tc>
@@ -2010,8 +2045,9 @@
             <w:pPr>
               <w:spacing w:before="40" w:after="40"/>
               <w:rPr>
-                <w:rFonts w:ascii="GDSTransportWebsite" w:hAnsi="GDSTransportWebsite"/>
-                <w:color w:val="0A0A0A"/>
+                <w:rFonts w:ascii="Arial" w:hAnsi="Arial" w:cs="Arial"/>
+                <w:sz w:val="22"/>
+                <w:szCs w:val="22"/>
               </w:rPr>
             </w:pPr>
             <w:r>
@@ -2021,22 +2057,321 @@
               </w:rPr>
               <w:t>&lt;&lt;</w:t>
             </w:r>
-            <w:r>
-              <w:rPr>
-                <w:rFonts w:ascii="GDSTransportWebsite" w:hAnsi="GDSTransportWebsite"/>
-                <w:color w:val="0A0A0A"/>
+            <w:proofErr w:type="spellStart"/>
+            <w:r>
+              <w:rPr>
+                <w:rFonts w:ascii="GDSTransportWebsite" w:hAnsi="GDSTransportWebsite"/>
+                <w:color w:val="0A0A0A"/>
+              </w:rPr>
+              <w:t>servedLocation</w:t>
+            </w:r>
+            <w:proofErr w:type="spellEnd"/>
+            <w:r>
+              <w:rPr>
+                <w:rFonts w:ascii="GDSTransportWebsite" w:hAnsi="GDSTransportWebsite"/>
+                <w:color w:val="0A0A0A"/>
+              </w:rPr>
+              <w:t>&gt;&gt;</w:t>
+            </w:r>
+          </w:p>
+        </w:tc>
+      </w:tr>
+      <w:tr>
+        <w:trPr>
+          <w:trHeight w:val="680"/>
+        </w:trPr>
+        <w:tc>
+          <w:tcPr>
+            <w:tcW w:w="3681" w:type="dxa"/>
+          </w:tcPr>
+          <w:p>
+            <w:pPr>
+              <w:pStyle w:val="NormalWeb"/>
+              <w:spacing w:before="80" w:beforeAutospacing="0" w:after="80" w:afterAutospacing="0"/>
+              <w:rPr>
+                <w:rFonts w:ascii="GDSTransportWebsite" w:hAnsi="GDSTransportWebsite"/>
+                <w:color w:val="0A0A0A"/>
+                <w:shd w:val="clear" w:color="auto" w:fill="FFFFFF"/>
+              </w:rPr>
+            </w:pPr>
+            <w:r>
+              <w:rPr>
+                <w:rFonts w:ascii="GDSTransportWebsite" w:hAnsi="GDSTransportWebsite"/>
+                <w:color w:val="0A0A0A"/>
+                <w:shd w:val="clear" w:color="auto" w:fill="FFFFFF"/>
+              </w:rPr>
+              <w:t>&lt;&lt;</w:t>
+            </w:r>
+            <w:proofErr w:type="spellStart"/>
+            <w:r>
+              <w:rPr>
+                <w:rFonts w:ascii="GDSTransportWebsite" w:hAnsi="GDSTransportWebsite"/>
+                <w:color w:val="0A0A0A"/>
+                <w:shd w:val="clear" w:color="auto" w:fill="FFFFFF"/>
+              </w:rPr>
+              <w:t>er</w:t>
+            </w:r>
+            <w:proofErr w:type="spellEnd"/>
+            <w:r>
+              <w:rPr>
+                <w:rFonts w:ascii="GDSTransportWebsite" w:hAnsi="GDSTransportWebsite"/>
+                <w:color w:val="0A0A0A"/>
+                <w:shd w:val="clear" w:color="auto" w:fill="FFFFFF"/>
+              </w:rPr>
+              <w:t>_&gt;&gt;</w:t>
+            </w:r>
+          </w:p>
+        </w:tc>
+        <w:tc>
+          <w:tcPr>
+            <w:tcW w:w="6379" w:type="dxa"/>
+          </w:tcPr>
+          <w:p>
+            <w:pPr>
+              <w:spacing w:before="40" w:after="40"/>
+              <w:rPr>
+                <w:rFonts w:ascii="GDSTransportWebsite" w:hAnsi="GDSTransportWebsite"/>
+                <w:color w:val="0A0A0A"/>
+              </w:rPr>
+            </w:pPr>
+          </w:p>
+        </w:tc>
+      </w:tr>
+      <w:tr>
+        <w:trPr>
+          <w:trHeight w:val="680"/>
+        </w:trPr>
+        <w:tc>
+          <w:tcPr>
+            <w:tcW w:w="3681" w:type="dxa"/>
+          </w:tcPr>
+          <w:p>
+            <w:pPr>
+              <w:pStyle w:val="NormalWeb"/>
+              <w:spacing w:before="80" w:beforeAutospacing="0" w:after="80" w:afterAutospacing="0"/>
+              <w:rPr>
+                <w:rFonts w:ascii="GDSTransportWebsite" w:hAnsi="GDSTransportWebsite"/>
+                <w:color w:val="0A0A0A"/>
+                <w:shd w:val="clear" w:color="auto" w:fill="FFFFFF"/>
+              </w:rPr>
+            </w:pPr>
+            <w:r>
+              <w:rPr>
+                <w:rFonts w:ascii="GDSTransportWebsite" w:hAnsi="GDSTransportWebsite"/>
+                <w:color w:val="0A0A0A"/>
+                <w:shd w:val="clear" w:color="auto" w:fill="FFFFFF"/>
+              </w:rPr>
+              <w:t>&lt;&lt;</w:t>
+            </w:r>
+            <w:proofErr w:type="spellStart"/>
+            <w:r>
+              <w:rPr>
+                <w:rFonts w:ascii="GDSTransportWebsite" w:hAnsi="GDSTransportWebsite"/>
+                <w:color w:val="0A0A0A"/>
+                <w:shd w:val="clear" w:color="auto" w:fill="FFFFFF"/>
+              </w:rPr>
+              <w:t>cr</w:t>
+            </w:r>
+            <w:proofErr w:type="spellEnd"/>
+            <w:r>
+              <w:rPr>
+                <w:rFonts w:ascii="GDSTransportWebsite" w:hAnsi="GDSTransportWebsite"/>
+                <w:color w:val="0A0A0A"/>
+                <w:shd w:val="clear" w:color="auto" w:fill="FFFFFF"/>
+              </w:rPr>
+              <w:t>_</w:t>
+            </w:r>
+            <w:proofErr w:type="gramStart"/>
+            <w:r>
+              <w:rPr>
+                <w:rFonts w:ascii="GDSTransportWebsite" w:hAnsi="GDSTransportWebsite"/>
+                <w:color w:val="0A0A0A"/>
+                <w:shd w:val="clear" w:color="auto" w:fill="FFFFFF"/>
+              </w:rPr>
+              <w:t>{!</w:t>
+            </w:r>
+            <w:proofErr w:type="spellStart"/>
+            <w:r>
+              <w:rPr>
+                <w:rFonts w:ascii="GDSTransportWebsite" w:hAnsi="GDSTransportWebsite"/>
+                <w:color w:val="0A0A0A"/>
+                <w:shd w:val="clear" w:color="auto" w:fill="FFFFFF"/>
+              </w:rPr>
+              <w:t>isBlank</w:t>
+            </w:r>
+            <w:proofErr w:type="spellEnd"/>
+            <w:proofErr w:type="gramEnd"/>
+            <w:r>
+              <w:rPr>
+                <w:rFonts w:ascii="GDSTransportWebsite" w:hAnsi="GDSTransportWebsite"/>
+                <w:color w:val="0A0A0A"/>
+                <w:shd w:val="clear" w:color="auto" w:fill="FFFFFF"/>
+              </w:rPr>
+              <w:t>(</w:t>
+            </w:r>
+            <w:proofErr w:type="spellStart"/>
+            <w:r>
+              <w:rPr>
+                <w:rFonts w:ascii="GDSTransportWebsite" w:hAnsi="GDSTransportWebsite"/>
+                <w:color w:val="0A0A0A"/>
+                <w:shd w:val="clear" w:color="auto" w:fill="FFFFFF"/>
               </w:rPr>
               <w:t>onWhomServed</w:t>
             </w:r>
-            <w:r>
-              <w:rPr>
-                <w:rFonts w:ascii="GDSTransportWebsite" w:hAnsi="GDSTransportWebsite"/>
-                <w:color w:val="0A0A0A"/>
-              </w:rPr>
-              <w:t>&gt;&gt;</w:t>
+            <w:proofErr w:type="spellEnd"/>
+            <w:r>
+              <w:rPr>
+                <w:rFonts w:ascii="GDSTransportWebsite" w:hAnsi="GDSTransportWebsite"/>
+                <w:color w:val="0A0A0A"/>
+                <w:shd w:val="clear" w:color="auto" w:fill="FFFFFF"/>
+              </w:rPr>
+              <w:t>)}&gt;&gt;</w:t>
             </w:r>
             <w:bookmarkStart w:id="0" w:name="_GoBack"/>
             <w:bookmarkEnd w:id="0"/>
+          </w:p>
+        </w:tc>
+        <w:tc>
+          <w:tcPr>
+            <w:tcW w:w="6379" w:type="dxa"/>
+          </w:tcPr>
+          <w:p>
+            <w:pPr>
+              <w:spacing w:before="40" w:after="40"/>
+              <w:rPr>
+                <w:rFonts w:ascii="GDSTransportWebsite" w:hAnsi="GDSTransportWebsite"/>
+                <w:color w:val="0A0A0A"/>
+              </w:rPr>
+            </w:pPr>
+          </w:p>
+        </w:tc>
+      </w:tr>
+      <w:tr>
+        <w:trPr>
+          <w:trHeight w:val="680"/>
+        </w:trPr>
+        <w:tc>
+          <w:tcPr>
+            <w:tcW w:w="3681" w:type="dxa"/>
+          </w:tcPr>
+          <w:p>
+            <w:pPr>
+              <w:pStyle w:val="NormalWeb"/>
+              <w:spacing w:before="80" w:beforeAutospacing="0" w:after="80" w:afterAutospacing="0"/>
+              <w:rPr>
+                <w:rFonts w:ascii="GDSTransportWebsite" w:hAnsi="GDSTransportWebsite"/>
+                <w:b/>
+                <w:bCs/>
+                <w:color w:val="0A0A0A"/>
+                <w:shd w:val="clear" w:color="auto" w:fill="FFFFFF"/>
+              </w:rPr>
+            </w:pPr>
+            <w:r>
+              <w:rPr>
+                <w:rFonts w:ascii="GDSTransportWebsite" w:hAnsi="GDSTransportWebsite"/>
+                <w:b/>
+                <w:bCs/>
+                <w:color w:val="0A0A0A"/>
+                <w:shd w:val="clear" w:color="auto" w:fill="FFFFFF"/>
+              </w:rPr>
+              <w:t>On whom did you serve</w:t>
+            </w:r>
+          </w:p>
+        </w:tc>
+        <w:tc>
+          <w:tcPr>
+            <w:tcW w:w="6379" w:type="dxa"/>
+          </w:tcPr>
+          <w:p>
+            <w:pPr>
+              <w:spacing w:before="40" w:after="40"/>
+              <w:rPr>
+                <w:rFonts w:ascii="GDSTransportWebsite" w:hAnsi="GDSTransportWebsite"/>
+                <w:color w:val="0A0A0A"/>
+              </w:rPr>
+            </w:pPr>
+            <w:r>
+              <w:rPr>
+                <w:rFonts w:ascii="GDSTransportWebsite" w:hAnsi="GDSTransportWebsite"/>
+                <w:color w:val="0A0A0A"/>
+              </w:rPr>
+              <w:t>&lt;&lt;</w:t>
+            </w:r>
+            <w:r>
+              <w:rPr>
+                <w:rFonts w:ascii="GDSTransportWebsite" w:hAnsi="GDSTransportWebsite"/>
+                <w:color w:val="0A0A0A"/>
+              </w:rPr>
+              <w:t>onWhomServed</w:t>
+            </w:r>
+            <w:r>
+              <w:rPr>
+                <w:rFonts w:ascii="GDSTransportWebsite" w:hAnsi="GDSTransportWebsite"/>
+                <w:color w:val="0A0A0A"/>
+              </w:rPr>
+              <w:t>&gt;&gt;</w:t>
+            </w:r>
+          </w:p>
+        </w:tc>
+      </w:tr>
+      <w:tr>
+        <w:trPr>
+          <w:trHeight w:val="680"/>
+        </w:trPr>
+        <w:tc>
+          <w:tcPr>
+            <w:tcW w:w="3681" w:type="dxa"/>
+          </w:tcPr>
+          <w:p>
+            <w:pPr>
+              <w:pStyle w:val="NormalWeb"/>
+              <w:spacing w:before="80" w:beforeAutospacing="0" w:after="80" w:afterAutospacing="0"/>
+              <w:rPr>
+                <w:rFonts w:ascii="GDSTransportWebsite" w:hAnsi="GDSTransportWebsite"/>
+                <w:color w:val="0A0A0A"/>
+                <w:shd w:val="clear" w:color="auto" w:fill="FFFFFF"/>
+              </w:rPr>
+            </w:pPr>
+            <w:r>
+              <w:rPr>
+                <w:rFonts w:ascii="GDSTransportWebsite" w:hAnsi="GDSTransportWebsite"/>
+                <w:color w:val="0A0A0A"/>
+                <w:shd w:val="clear" w:color="auto" w:fill="FFFFFF"/>
+              </w:rPr>
+              <w:t>&lt;&lt;</w:t>
+            </w:r>
+            <w:proofErr w:type="spellStart"/>
+            <w:r>
+              <w:rPr>
+                <w:rFonts w:ascii="GDSTransportWebsite" w:hAnsi="GDSTransportWebsite"/>
+                <w:color w:val="0A0A0A"/>
+                <w:shd w:val="clear" w:color="auto" w:fill="FFFFFF"/>
+              </w:rPr>
+              <w:t>er</w:t>
+            </w:r>
+            <w:proofErr w:type="spellEnd"/>
+            <w:r>
+              <w:rPr>
+                <w:rFonts w:ascii="GDSTransportWebsite" w:hAnsi="GDSTransportWebsite"/>
+                <w:color w:val="0A0A0A"/>
+                <w:shd w:val="clear" w:color="auto" w:fill="FFFFFF"/>
+              </w:rPr>
+              <w:t>_&gt;&gt;</w:t>
+            </w:r>
+          </w:p>
+        </w:tc>
+        <w:tc>
+          <w:tcPr>
+            <w:tcW w:w="6379" w:type="dxa"/>
+          </w:tcPr>
+          <w:p>
+            <w:pPr>
+              <w:spacing w:before="40" w:after="40"/>
+              <w:rPr>
+                <w:rFonts w:ascii="GDSTransportWebsite" w:hAnsi="GDSTransportWebsite"/>
+                <w:color w:val="0A0A0A"/>
+              </w:rPr>
+            </w:pPr>
           </w:p>
         </w:tc>
       </w:tr>
@@ -6313,7 +6648,6 @@
   <w:style w:type="table" w:default="1" w:styleId="TableNormal">
     <w:name w:val="Normal Table"/>
     <w:uiPriority w:val="99"/>
-    <w:semiHidden/>
     <w:unhideWhenUsed/>
     <w:tblPr>
       <w:tblInd w:w="0" w:type="dxa"/>
@@ -7003,7 +7337,7 @@
 </file>
 
 <file path=customXml/itemProps1.xml><?xml version="1.0" encoding="utf-8"?>
-<ds:datastoreItem xmlns:ds="http://schemas.openxmlformats.org/officeDocument/2006/customXml" ds:itemID="{9D634AAF-B341-9644-A7F8-6FA54ED8E78B}">
+<ds:datastoreItem xmlns:ds="http://schemas.openxmlformats.org/officeDocument/2006/customXml" ds:itemID="{D9CC73D4-2572-D642-B334-03ABC33F70A6}">
   <ds:schemaRefs>
     <ds:schemaRef ds:uri="http://schemas.openxmlformats.org/officeDocument/2006/bibliography"/>
   </ds:schemaRefs>

</xml_diff>